<commit_message>
00:05 DirectX12 Schedule Update
</commit_message>
<xml_diff>
--- a/Common/DirectX12 Study Schedule.docx
+++ b/Common/DirectX12 Study Schedule.docx
@@ -25,7 +25,6 @@
       <w:pPr>
         <w:jc w:val="center"/>
         <w:rPr>
-          <w:rFonts w:hint="eastAsia"/>
           <w:b/>
           <w:sz w:val="32"/>
           <w:szCs w:val="32"/>
@@ -42,7 +41,6 @@
         <w:ind w:leftChars="0"/>
         <w:jc w:val="left"/>
         <w:rPr>
-          <w:rFonts w:hint="eastAsia"/>
           <w:b/>
           <w:szCs w:val="20"/>
         </w:rPr>
@@ -149,9 +147,175 @@
           <w:szCs w:val="20"/>
         </w:rPr>
         <w:t>)</w:t>
+      </w:r>
+    </w:p>
+    <w:p>
+      <w:pPr>
+        <w:pStyle w:val="a3"/>
+        <w:numPr>
+          <w:ilvl w:val="0"/>
+          <w:numId w:val="1"/>
+        </w:numPr>
+        <w:ind w:leftChars="0"/>
+        <w:jc w:val="left"/>
+        <w:rPr>
+          <w:b/>
+          <w:szCs w:val="20"/>
+        </w:rPr>
+      </w:pPr>
+      <w:r>
+        <w:rPr>
+          <w:b/>
+          <w:szCs w:val="20"/>
+        </w:rPr>
+        <w:t>4/6</w:t>
+      </w:r>
+      <w:r>
+        <w:rPr>
+          <w:rFonts w:hint="eastAsia"/>
+          <w:b/>
+          <w:szCs w:val="20"/>
+        </w:rPr>
+        <w:t xml:space="preserve">일 모임 </w:t>
+      </w:r>
+      <w:r>
+        <w:rPr>
+          <w:b/>
+          <w:szCs w:val="20"/>
+        </w:rPr>
+        <w:t xml:space="preserve">: DirectX12 </w:t>
+      </w:r>
+      <w:r>
+        <w:rPr>
+          <w:rFonts w:hint="eastAsia"/>
+          <w:b/>
+          <w:szCs w:val="20"/>
+        </w:rPr>
+        <w:t xml:space="preserve">제6장 </w:t>
+      </w:r>
+      <w:r>
+        <w:rPr>
+          <w:b/>
+          <w:szCs w:val="20"/>
+        </w:rPr>
+        <w:t>Direct3D</w:t>
+      </w:r>
+      <w:r>
+        <w:rPr>
+          <w:rFonts w:hint="eastAsia"/>
+          <w:b/>
+          <w:szCs w:val="20"/>
+        </w:rPr>
+        <w:t>의 그리기 연산</w:t>
       </w:r>
       <w:bookmarkStart w:id="0" w:name="_GoBack"/>
       <w:bookmarkEnd w:id="0"/>
+    </w:p>
+    <w:p>
+      <w:pPr>
+        <w:ind w:left="760"/>
+        <w:jc w:val="left"/>
+        <w:rPr>
+          <w:rFonts w:hint="eastAsia"/>
+          <w:b/>
+          <w:sz w:val="18"/>
+          <w:szCs w:val="18"/>
+        </w:rPr>
+      </w:pPr>
+      <w:r>
+        <w:rPr>
+          <w:rFonts w:hint="eastAsia"/>
+          <w:b/>
+          <w:sz w:val="18"/>
+          <w:szCs w:val="18"/>
+        </w:rPr>
+        <w:t>[</w:t>
+      </w:r>
+      <w:proofErr w:type="gramStart"/>
+      <w:r>
+        <w:rPr>
+          <w:rFonts w:hint="eastAsia"/>
+          <w:b/>
+          <w:sz w:val="18"/>
+          <w:szCs w:val="18"/>
+        </w:rPr>
+        <w:t xml:space="preserve">예제 </w:t>
+      </w:r>
+      <w:r>
+        <w:rPr>
+          <w:b/>
+          <w:sz w:val="18"/>
+          <w:szCs w:val="18"/>
+        </w:rPr>
+        <w:t>:</w:t>
+      </w:r>
+      <w:proofErr w:type="gramEnd"/>
+      <w:r>
+        <w:rPr>
+          <w:b/>
+          <w:sz w:val="18"/>
+          <w:szCs w:val="18"/>
+        </w:rPr>
+        <w:t xml:space="preserve"> </w:t>
+      </w:r>
+      <w:r>
+        <w:rPr>
+          <w:rFonts w:hint="eastAsia"/>
+          <w:b/>
+          <w:sz w:val="18"/>
+          <w:szCs w:val="18"/>
+        </w:rPr>
+        <w:t xml:space="preserve">큐브 </w:t>
+      </w:r>
+      <w:proofErr w:type="spellStart"/>
+      <w:r>
+        <w:rPr>
+          <w:rFonts w:hint="eastAsia"/>
+          <w:b/>
+          <w:sz w:val="18"/>
+          <w:szCs w:val="18"/>
+        </w:rPr>
+        <w:t>그려오기</w:t>
+      </w:r>
+      <w:proofErr w:type="spellEnd"/>
+      <w:r>
+        <w:rPr>
+          <w:rFonts w:hint="eastAsia"/>
+          <w:b/>
+          <w:sz w:val="18"/>
+          <w:szCs w:val="18"/>
+        </w:rPr>
+        <w:t xml:space="preserve"> + </w:t>
+      </w:r>
+      <w:r>
+        <w:rPr>
+          <w:rFonts w:hint="eastAsia"/>
+          <w:b/>
+          <w:sz w:val="18"/>
+          <w:szCs w:val="18"/>
+        </w:rPr>
+        <w:t xml:space="preserve">문서 </w:t>
+      </w:r>
+      <w:proofErr w:type="spellStart"/>
+      <w:r>
+        <w:rPr>
+          <w:rFonts w:hint="eastAsia"/>
+          <w:b/>
+          <w:sz w:val="18"/>
+          <w:szCs w:val="18"/>
+        </w:rPr>
+        <w:t>만들어오기</w:t>
+      </w:r>
+      <w:proofErr w:type="spellEnd"/>
+      <w:r>
+        <w:rPr>
+          <w:rFonts w:hint="eastAsia"/>
+          <w:b/>
+          <w:sz w:val="18"/>
+          <w:szCs w:val="18"/>
+        </w:rPr>
+        <w:t>]</w:t>
+      </w:r>
     </w:p>
     <w:sectPr>
       <w:pgSz w:w="11906" w:h="16838"/>
@@ -181,7 +345,7 @@
         <w:rFonts w:hint="default"/>
       </w:rPr>
     </w:lvl>
-    <w:lvl w:ilvl="1" w:tplc="04090019" w:tentative="1">
+    <w:lvl w:ilvl="1" w:tplc="04090019">
       <w:start w:val="1"/>
       <w:numFmt w:val="upperLetter"/>
       <w:lvlText w:val="%2."/>
@@ -254,8 +418,123 @@
       </w:pPr>
     </w:lvl>
   </w:abstractNum>
+  <w:abstractNum w:abstractNumId="1" w15:restartNumberingAfterBreak="0">
+    <w:nsid w:val="72E63D7E"/>
+    <w:multiLevelType w:val="hybridMultilevel"/>
+    <w:tmpl w:val="93D62486"/>
+    <w:lvl w:ilvl="0" w:tplc="0BECC2BE">
+      <w:numFmt w:val="bullet"/>
+      <w:lvlText w:val="-"/>
+      <w:lvlJc w:val="left"/>
+      <w:pPr>
+        <w:ind w:left="1120" w:hanging="360"/>
+      </w:pPr>
+      <w:rPr>
+        <w:rFonts w:ascii="맑은 고딕" w:eastAsia="맑은 고딕" w:hAnsi="맑은 고딕" w:cstheme="minorBidi" w:hint="eastAsia"/>
+      </w:rPr>
+    </w:lvl>
+    <w:lvl w:ilvl="1" w:tplc="04090003" w:tentative="1">
+      <w:start w:val="1"/>
+      <w:numFmt w:val="bullet"/>
+      <w:lvlText w:val=""/>
+      <w:lvlJc w:val="left"/>
+      <w:pPr>
+        <w:ind w:left="1560" w:hanging="400"/>
+      </w:pPr>
+      <w:rPr>
+        <w:rFonts w:ascii="Wingdings" w:hAnsi="Wingdings" w:hint="default"/>
+      </w:rPr>
+    </w:lvl>
+    <w:lvl w:ilvl="2" w:tplc="04090005" w:tentative="1">
+      <w:start w:val="1"/>
+      <w:numFmt w:val="bullet"/>
+      <w:lvlText w:val=""/>
+      <w:lvlJc w:val="left"/>
+      <w:pPr>
+        <w:ind w:left="1960" w:hanging="400"/>
+      </w:pPr>
+      <w:rPr>
+        <w:rFonts w:ascii="Wingdings" w:hAnsi="Wingdings" w:hint="default"/>
+      </w:rPr>
+    </w:lvl>
+    <w:lvl w:ilvl="3" w:tplc="04090001" w:tentative="1">
+      <w:start w:val="1"/>
+      <w:numFmt w:val="bullet"/>
+      <w:lvlText w:val=""/>
+      <w:lvlJc w:val="left"/>
+      <w:pPr>
+        <w:ind w:left="2360" w:hanging="400"/>
+      </w:pPr>
+      <w:rPr>
+        <w:rFonts w:ascii="Wingdings" w:hAnsi="Wingdings" w:hint="default"/>
+      </w:rPr>
+    </w:lvl>
+    <w:lvl w:ilvl="4" w:tplc="04090003" w:tentative="1">
+      <w:start w:val="1"/>
+      <w:numFmt w:val="bullet"/>
+      <w:lvlText w:val=""/>
+      <w:lvlJc w:val="left"/>
+      <w:pPr>
+        <w:ind w:left="2760" w:hanging="400"/>
+      </w:pPr>
+      <w:rPr>
+        <w:rFonts w:ascii="Wingdings" w:hAnsi="Wingdings" w:hint="default"/>
+      </w:rPr>
+    </w:lvl>
+    <w:lvl w:ilvl="5" w:tplc="04090005" w:tentative="1">
+      <w:start w:val="1"/>
+      <w:numFmt w:val="bullet"/>
+      <w:lvlText w:val=""/>
+      <w:lvlJc w:val="left"/>
+      <w:pPr>
+        <w:ind w:left="3160" w:hanging="400"/>
+      </w:pPr>
+      <w:rPr>
+        <w:rFonts w:ascii="Wingdings" w:hAnsi="Wingdings" w:hint="default"/>
+      </w:rPr>
+    </w:lvl>
+    <w:lvl w:ilvl="6" w:tplc="04090001" w:tentative="1">
+      <w:start w:val="1"/>
+      <w:numFmt w:val="bullet"/>
+      <w:lvlText w:val=""/>
+      <w:lvlJc w:val="left"/>
+      <w:pPr>
+        <w:ind w:left="3560" w:hanging="400"/>
+      </w:pPr>
+      <w:rPr>
+        <w:rFonts w:ascii="Wingdings" w:hAnsi="Wingdings" w:hint="default"/>
+      </w:rPr>
+    </w:lvl>
+    <w:lvl w:ilvl="7" w:tplc="04090003" w:tentative="1">
+      <w:start w:val="1"/>
+      <w:numFmt w:val="bullet"/>
+      <w:lvlText w:val=""/>
+      <w:lvlJc w:val="left"/>
+      <w:pPr>
+        <w:ind w:left="3960" w:hanging="400"/>
+      </w:pPr>
+      <w:rPr>
+        <w:rFonts w:ascii="Wingdings" w:hAnsi="Wingdings" w:hint="default"/>
+      </w:rPr>
+    </w:lvl>
+    <w:lvl w:ilvl="8" w:tplc="04090005" w:tentative="1">
+      <w:start w:val="1"/>
+      <w:numFmt w:val="bullet"/>
+      <w:lvlText w:val=""/>
+      <w:lvlJc w:val="left"/>
+      <w:pPr>
+        <w:ind w:left="4360" w:hanging="400"/>
+      </w:pPr>
+      <w:rPr>
+        <w:rFonts w:ascii="Wingdings" w:hAnsi="Wingdings" w:hint="default"/>
+      </w:rPr>
+    </w:lvl>
+  </w:abstractNum>
   <w:num w:numId="1">
     <w:abstractNumId w:val="0"/>
+  </w:num>
+  <w:num w:numId="2">
+    <w:abstractNumId w:val="1"/>
   </w:num>
 </w:numbering>
 </file>

</xml_diff>

<commit_message>
00:14 Direct3D12 Doc Upload
</commit_message>
<xml_diff>
--- a/Common/DirectX12 Study Schedule.docx
+++ b/Common/DirectX12 Study Schedule.docx
@@ -208,6 +208,295 @@
         </w:rPr>
         <w:t>의 그리기 연산</w:t>
       </w:r>
+    </w:p>
+    <w:p>
+      <w:pPr>
+        <w:ind w:left="760"/>
+        <w:jc w:val="left"/>
+        <w:rPr>
+          <w:b/>
+          <w:sz w:val="18"/>
+          <w:szCs w:val="18"/>
+        </w:rPr>
+      </w:pPr>
+      <w:r>
+        <w:rPr>
+          <w:rFonts w:hint="eastAsia"/>
+          <w:b/>
+          <w:sz w:val="18"/>
+          <w:szCs w:val="18"/>
+        </w:rPr>
+        <w:t>[</w:t>
+      </w:r>
+      <w:proofErr w:type="gramStart"/>
+      <w:r>
+        <w:rPr>
+          <w:rFonts w:hint="eastAsia"/>
+          <w:b/>
+          <w:sz w:val="18"/>
+          <w:szCs w:val="18"/>
+        </w:rPr>
+        <w:t xml:space="preserve">예제 </w:t>
+      </w:r>
+      <w:r>
+        <w:rPr>
+          <w:b/>
+          <w:sz w:val="18"/>
+          <w:szCs w:val="18"/>
+        </w:rPr>
+        <w:t>:</w:t>
+      </w:r>
+      <w:proofErr w:type="gramEnd"/>
+      <w:r>
+        <w:rPr>
+          <w:b/>
+          <w:sz w:val="18"/>
+          <w:szCs w:val="18"/>
+        </w:rPr>
+        <w:t xml:space="preserve"> </w:t>
+      </w:r>
+      <w:r>
+        <w:rPr>
+          <w:rFonts w:hint="eastAsia"/>
+          <w:b/>
+          <w:sz w:val="18"/>
+          <w:szCs w:val="18"/>
+        </w:rPr>
+        <w:t xml:space="preserve">큐브 </w:t>
+      </w:r>
+      <w:proofErr w:type="spellStart"/>
+      <w:r>
+        <w:rPr>
+          <w:rFonts w:hint="eastAsia"/>
+          <w:b/>
+          <w:sz w:val="18"/>
+          <w:szCs w:val="18"/>
+        </w:rPr>
+        <w:t>그려오기</w:t>
+      </w:r>
+      <w:proofErr w:type="spellEnd"/>
+      <w:r>
+        <w:rPr>
+          <w:rFonts w:hint="eastAsia"/>
+          <w:b/>
+          <w:sz w:val="18"/>
+          <w:szCs w:val="18"/>
+        </w:rPr>
+        <w:t xml:space="preserve"> + </w:t>
+      </w:r>
+      <w:r>
+        <w:rPr>
+          <w:rFonts w:hint="eastAsia"/>
+          <w:b/>
+          <w:sz w:val="18"/>
+          <w:szCs w:val="18"/>
+        </w:rPr>
+        <w:t xml:space="preserve">문서 </w:t>
+      </w:r>
+      <w:proofErr w:type="spellStart"/>
+      <w:r>
+        <w:rPr>
+          <w:rFonts w:hint="eastAsia"/>
+          <w:b/>
+          <w:sz w:val="18"/>
+          <w:szCs w:val="18"/>
+        </w:rPr>
+        <w:t>만들어오기</w:t>
+      </w:r>
+      <w:proofErr w:type="spellEnd"/>
+      <w:r>
+        <w:rPr>
+          <w:rFonts w:hint="eastAsia"/>
+          <w:b/>
+          <w:sz w:val="18"/>
+          <w:szCs w:val="18"/>
+        </w:rPr>
+        <w:t>]</w:t>
+      </w:r>
+    </w:p>
+    <w:p>
+      <w:pPr>
+        <w:pStyle w:val="a3"/>
+        <w:numPr>
+          <w:ilvl w:val="0"/>
+          <w:numId w:val="1"/>
+        </w:numPr>
+        <w:ind w:leftChars="0"/>
+        <w:jc w:val="left"/>
+        <w:rPr>
+          <w:b/>
+          <w:szCs w:val="20"/>
+        </w:rPr>
+      </w:pPr>
+      <w:r>
+        <w:rPr>
+          <w:b/>
+          <w:szCs w:val="20"/>
+        </w:rPr>
+        <w:t>4/13</w:t>
+      </w:r>
+      <w:r>
+        <w:rPr>
+          <w:rFonts w:hint="eastAsia"/>
+          <w:b/>
+          <w:szCs w:val="20"/>
+        </w:rPr>
+        <w:t xml:space="preserve">일 </w:t>
+      </w:r>
+      <w:proofErr w:type="gramStart"/>
+      <w:r>
+        <w:rPr>
+          <w:rFonts w:hint="eastAsia"/>
+          <w:b/>
+          <w:szCs w:val="20"/>
+        </w:rPr>
+        <w:t xml:space="preserve">모임 </w:t>
+      </w:r>
+      <w:r>
+        <w:rPr>
+          <w:b/>
+          <w:szCs w:val="20"/>
+        </w:rPr>
+        <w:t>:</w:t>
+      </w:r>
+      <w:proofErr w:type="gramEnd"/>
+      <w:r>
+        <w:rPr>
+          <w:b/>
+          <w:szCs w:val="20"/>
+        </w:rPr>
+        <w:t xml:space="preserve"> DirectX12 </w:t>
+      </w:r>
+      <w:r>
+        <w:rPr>
+          <w:rFonts w:hint="eastAsia"/>
+          <w:b/>
+          <w:szCs w:val="20"/>
+        </w:rPr>
+        <w:t>제</w:t>
+      </w:r>
+      <w:r>
+        <w:rPr>
+          <w:rFonts w:hint="eastAsia"/>
+          <w:b/>
+          <w:szCs w:val="20"/>
+        </w:rPr>
+        <w:t>7</w:t>
+      </w:r>
+      <w:r>
+        <w:rPr>
+          <w:rFonts w:hint="eastAsia"/>
+          <w:b/>
+          <w:szCs w:val="20"/>
+        </w:rPr>
+        <w:t xml:space="preserve">장 </w:t>
+      </w:r>
+      <w:r>
+        <w:rPr>
+          <w:b/>
+          <w:szCs w:val="20"/>
+        </w:rPr>
+        <w:t>Direct3D</w:t>
+      </w:r>
+      <w:r>
+        <w:rPr>
+          <w:rFonts w:hint="eastAsia"/>
+          <w:b/>
+          <w:szCs w:val="20"/>
+        </w:rPr>
+        <w:t xml:space="preserve">의 </w:t>
+      </w:r>
+      <w:r>
+        <w:rPr>
+          <w:rFonts w:hint="eastAsia"/>
+          <w:b/>
+          <w:szCs w:val="20"/>
+        </w:rPr>
+        <w:t>파도 시뮬레이션</w:t>
+      </w:r>
+    </w:p>
+    <w:p>
+      <w:pPr>
+        <w:ind w:left="760"/>
+        <w:jc w:val="left"/>
+        <w:rPr>
+          <w:b/>
+          <w:sz w:val="18"/>
+          <w:szCs w:val="18"/>
+        </w:rPr>
+      </w:pPr>
+      <w:r>
+        <w:rPr>
+          <w:rFonts w:hint="eastAsia"/>
+          <w:b/>
+          <w:sz w:val="18"/>
+          <w:szCs w:val="18"/>
+        </w:rPr>
+        <w:t xml:space="preserve">[예제 </w:t>
+      </w:r>
+      <w:r>
+        <w:rPr>
+          <w:b/>
+          <w:sz w:val="18"/>
+          <w:szCs w:val="18"/>
+        </w:rPr>
+        <w:t xml:space="preserve">: </w:t>
+      </w:r>
+      <w:r>
+        <w:rPr>
+          <w:rFonts w:hint="eastAsia"/>
+          <w:b/>
+          <w:szCs w:val="20"/>
+        </w:rPr>
+        <w:t>파도 시뮬레이션</w:t>
+      </w:r>
+      <w:r>
+        <w:rPr>
+          <w:rFonts w:hint="eastAsia"/>
+          <w:b/>
+          <w:sz w:val="18"/>
+          <w:szCs w:val="18"/>
+        </w:rPr>
+        <w:t xml:space="preserve"> </w:t>
+      </w:r>
+      <w:r>
+        <w:rPr>
+          <w:rFonts w:hint="eastAsia"/>
+          <w:b/>
+          <w:sz w:val="18"/>
+          <w:szCs w:val="18"/>
+        </w:rPr>
+        <w:t xml:space="preserve">+ </w:t>
+      </w:r>
+      <w:r>
+        <w:rPr>
+          <w:rFonts w:hint="eastAsia"/>
+          <w:b/>
+          <w:sz w:val="18"/>
+          <w:szCs w:val="18"/>
+        </w:rPr>
+        <w:t xml:space="preserve">문서 </w:t>
+      </w:r>
+      <w:proofErr w:type="spellStart"/>
+      <w:r>
+        <w:rPr>
+          <w:rFonts w:hint="eastAsia"/>
+          <w:b/>
+          <w:sz w:val="18"/>
+          <w:szCs w:val="18"/>
+        </w:rPr>
+        <w:t>만들어오기</w:t>
+      </w:r>
+      <w:proofErr w:type="spellEnd"/>
+      <w:r>
+        <w:rPr>
+          <w:rFonts w:hint="eastAsia"/>
+          <w:b/>
+          <w:sz w:val="18"/>
+          <w:szCs w:val="18"/>
+        </w:rPr>
+        <w:t>]</w:t>
+      </w:r>
       <w:bookmarkStart w:id="0" w:name="_GoBack"/>
       <w:bookmarkEnd w:id="0"/>
     </w:p>
@@ -216,106 +505,11 @@
         <w:ind w:left="760"/>
         <w:jc w:val="left"/>
         <w:rPr>
-          <w:rFonts w:hint="eastAsia"/>
-          <w:b/>
-          <w:sz w:val="18"/>
-          <w:szCs w:val="18"/>
-        </w:rPr>
-      </w:pPr>
-      <w:r>
-        <w:rPr>
-          <w:rFonts w:hint="eastAsia"/>
-          <w:b/>
-          <w:sz w:val="18"/>
-          <w:szCs w:val="18"/>
-        </w:rPr>
-        <w:t>[</w:t>
-      </w:r>
-      <w:proofErr w:type="gramStart"/>
-      <w:r>
-        <w:rPr>
-          <w:rFonts w:hint="eastAsia"/>
-          <w:b/>
-          <w:sz w:val="18"/>
-          <w:szCs w:val="18"/>
-        </w:rPr>
-        <w:t xml:space="preserve">예제 </w:t>
-      </w:r>
-      <w:r>
-        <w:rPr>
-          <w:b/>
-          <w:sz w:val="18"/>
-          <w:szCs w:val="18"/>
-        </w:rPr>
-        <w:t>:</w:t>
-      </w:r>
-      <w:proofErr w:type="gramEnd"/>
-      <w:r>
-        <w:rPr>
-          <w:b/>
-          <w:sz w:val="18"/>
-          <w:szCs w:val="18"/>
-        </w:rPr>
-        <w:t xml:space="preserve"> </w:t>
-      </w:r>
-      <w:r>
-        <w:rPr>
-          <w:rFonts w:hint="eastAsia"/>
-          <w:b/>
-          <w:sz w:val="18"/>
-          <w:szCs w:val="18"/>
-        </w:rPr>
-        <w:t xml:space="preserve">큐브 </w:t>
-      </w:r>
-      <w:proofErr w:type="spellStart"/>
-      <w:r>
-        <w:rPr>
-          <w:rFonts w:hint="eastAsia"/>
-          <w:b/>
-          <w:sz w:val="18"/>
-          <w:szCs w:val="18"/>
-        </w:rPr>
-        <w:t>그려오기</w:t>
-      </w:r>
-      <w:proofErr w:type="spellEnd"/>
-      <w:r>
-        <w:rPr>
-          <w:rFonts w:hint="eastAsia"/>
-          <w:b/>
-          <w:sz w:val="18"/>
-          <w:szCs w:val="18"/>
-        </w:rPr>
-        <w:t xml:space="preserve"> + </w:t>
-      </w:r>
-      <w:r>
-        <w:rPr>
-          <w:rFonts w:hint="eastAsia"/>
-          <w:b/>
-          <w:sz w:val="18"/>
-          <w:szCs w:val="18"/>
-        </w:rPr>
-        <w:t xml:space="preserve">문서 </w:t>
-      </w:r>
-      <w:proofErr w:type="spellStart"/>
-      <w:r>
-        <w:rPr>
-          <w:rFonts w:hint="eastAsia"/>
-          <w:b/>
-          <w:sz w:val="18"/>
-          <w:szCs w:val="18"/>
-        </w:rPr>
-        <w:t>만들어오기</w:t>
-      </w:r>
-      <w:proofErr w:type="spellEnd"/>
-      <w:r>
-        <w:rPr>
-          <w:rFonts w:hint="eastAsia"/>
-          <w:b/>
-          <w:sz w:val="18"/>
-          <w:szCs w:val="18"/>
-        </w:rPr>
-        <w:t>]</w:t>
-      </w:r>
+          <w:b/>
+          <w:sz w:val="18"/>
+          <w:szCs w:val="18"/>
+        </w:rPr>
+      </w:pPr>
     </w:p>
     <w:sectPr>
       <w:pgSz w:w="11906" w:h="16838"/>

</xml_diff>

<commit_message>
00:15 Direct3D12 Doc Upload
</commit_message>
<xml_diff>
--- a/Common/DirectX12 Study Schedule.docx
+++ b/Common/DirectX12 Study Schedule.docx
@@ -373,23 +373,7 @@
           <w:b/>
           <w:szCs w:val="20"/>
         </w:rPr>
-        <w:t>제</w:t>
-      </w:r>
-      <w:r>
-        <w:rPr>
-          <w:rFonts w:hint="eastAsia"/>
-          <w:b/>
-          <w:szCs w:val="20"/>
-        </w:rPr>
-        <w:t>7</w:t>
-      </w:r>
-      <w:r>
-        <w:rPr>
-          <w:rFonts w:hint="eastAsia"/>
-          <w:b/>
-          <w:szCs w:val="20"/>
-        </w:rPr>
-        <w:t xml:space="preserve">장 </w:t>
+        <w:t xml:space="preserve">제7장 </w:t>
       </w:r>
       <w:r>
         <w:rPr>
@@ -404,15 +388,7 @@
           <w:b/>
           <w:szCs w:val="20"/>
         </w:rPr>
-        <w:t xml:space="preserve">의 </w:t>
-      </w:r>
-      <w:r>
-        <w:rPr>
-          <w:rFonts w:hint="eastAsia"/>
-          <w:b/>
-          <w:szCs w:val="20"/>
-        </w:rPr>
-        <w:t>파도 시뮬레이션</w:t>
+        <w:t>의 파도 시뮬레이션</w:t>
       </w:r>
     </w:p>
     <w:p>
@@ -457,16 +433,7 @@
           <w:sz w:val="18"/>
           <w:szCs w:val="18"/>
         </w:rPr>
-        <w:t xml:space="preserve"> </w:t>
-      </w:r>
-      <w:r>
-        <w:rPr>
-          <w:rFonts w:hint="eastAsia"/>
-          <w:b/>
-          <w:sz w:val="18"/>
-          <w:szCs w:val="18"/>
-        </w:rPr>
-        <w:t xml:space="preserve">+ </w:t>
+        <w:t xml:space="preserve"> + </w:t>
       </w:r>
       <w:r>
         <w:rPr>
@@ -495,10 +462,55 @@
           <w:sz w:val="18"/>
           <w:szCs w:val="18"/>
         </w:rPr>
-        <w:t>]</w:t>
+        <w:t>, 박건우 제7장 발표예정</w:t>
       </w:r>
       <w:bookmarkStart w:id="0" w:name="_GoBack"/>
       <w:bookmarkEnd w:id="0"/>
+      <w:r>
+        <w:rPr>
+          <w:rFonts w:hint="eastAsia"/>
+          <w:b/>
+          <w:sz w:val="18"/>
+          <w:szCs w:val="18"/>
+        </w:rPr>
+        <w:t>]</w:t>
+      </w:r>
+    </w:p>
+    <w:p>
+      <w:pPr>
+        <w:pStyle w:val="a3"/>
+        <w:numPr>
+          <w:ilvl w:val="0"/>
+          <w:numId w:val="3"/>
+        </w:numPr>
+        <w:ind w:leftChars="0"/>
+        <w:jc w:val="left"/>
+        <w:rPr>
+          <w:b/>
+          <w:sz w:val="18"/>
+          <w:szCs w:val="18"/>
+        </w:rPr>
+      </w:pPr>
+      <w:proofErr w:type="spellStart"/>
+      <w:r>
+        <w:rPr>
+          <w:rFonts w:hint="eastAsia"/>
+          <w:b/>
+          <w:sz w:val="18"/>
+          <w:szCs w:val="18"/>
+        </w:rPr>
+        <w:t>곽경훈</w:t>
+      </w:r>
+      <w:proofErr w:type="spellEnd"/>
+      <w:r>
+        <w:rPr>
+          <w:rFonts w:hint="eastAsia"/>
+          <w:b/>
+          <w:sz w:val="18"/>
+          <w:szCs w:val="18"/>
+        </w:rPr>
+        <w:t xml:space="preserve"> 제6장 발표함</w:t>
+      </w:r>
     </w:p>
     <w:p>
       <w:pPr>
@@ -613,6 +625,118 @@
     </w:lvl>
   </w:abstractNum>
   <w:abstractNum w:abstractNumId="1" w15:restartNumberingAfterBreak="0">
+    <w:nsid w:val="6E9C2CC6"/>
+    <w:multiLevelType w:val="hybridMultilevel"/>
+    <w:tmpl w:val="1E923E2C"/>
+    <w:lvl w:ilvl="0" w:tplc="6B40EBDC">
+      <w:numFmt w:val="bullet"/>
+      <w:lvlText w:val=""/>
+      <w:lvlJc w:val="left"/>
+      <w:pPr>
+        <w:ind w:left="1120" w:hanging="360"/>
+      </w:pPr>
+      <w:rPr>
+        <w:rFonts w:ascii="Wingdings" w:eastAsiaTheme="minorEastAsia" w:hAnsi="Wingdings" w:cstheme="minorBidi" w:hint="default"/>
+      </w:rPr>
+    </w:lvl>
+    <w:lvl w:ilvl="1" w:tplc="04090003" w:tentative="1">
+      <w:start w:val="1"/>
+      <w:numFmt w:val="bullet"/>
+      <w:lvlText w:val=""/>
+      <w:lvlJc w:val="left"/>
+      <w:pPr>
+        <w:ind w:left="1560" w:hanging="400"/>
+      </w:pPr>
+      <w:rPr>
+        <w:rFonts w:ascii="Wingdings" w:hAnsi="Wingdings" w:hint="default"/>
+      </w:rPr>
+    </w:lvl>
+    <w:lvl w:ilvl="2" w:tplc="04090005" w:tentative="1">
+      <w:start w:val="1"/>
+      <w:numFmt w:val="bullet"/>
+      <w:lvlText w:val=""/>
+      <w:lvlJc w:val="left"/>
+      <w:pPr>
+        <w:ind w:left="1960" w:hanging="400"/>
+      </w:pPr>
+      <w:rPr>
+        <w:rFonts w:ascii="Wingdings" w:hAnsi="Wingdings" w:hint="default"/>
+      </w:rPr>
+    </w:lvl>
+    <w:lvl w:ilvl="3" w:tplc="04090001" w:tentative="1">
+      <w:start w:val="1"/>
+      <w:numFmt w:val="bullet"/>
+      <w:lvlText w:val=""/>
+      <w:lvlJc w:val="left"/>
+      <w:pPr>
+        <w:ind w:left="2360" w:hanging="400"/>
+      </w:pPr>
+      <w:rPr>
+        <w:rFonts w:ascii="Wingdings" w:hAnsi="Wingdings" w:hint="default"/>
+      </w:rPr>
+    </w:lvl>
+    <w:lvl w:ilvl="4" w:tplc="04090003" w:tentative="1">
+      <w:start w:val="1"/>
+      <w:numFmt w:val="bullet"/>
+      <w:lvlText w:val=""/>
+      <w:lvlJc w:val="left"/>
+      <w:pPr>
+        <w:ind w:left="2760" w:hanging="400"/>
+      </w:pPr>
+      <w:rPr>
+        <w:rFonts w:ascii="Wingdings" w:hAnsi="Wingdings" w:hint="default"/>
+      </w:rPr>
+    </w:lvl>
+    <w:lvl w:ilvl="5" w:tplc="04090005" w:tentative="1">
+      <w:start w:val="1"/>
+      <w:numFmt w:val="bullet"/>
+      <w:lvlText w:val=""/>
+      <w:lvlJc w:val="left"/>
+      <w:pPr>
+        <w:ind w:left="3160" w:hanging="400"/>
+      </w:pPr>
+      <w:rPr>
+        <w:rFonts w:ascii="Wingdings" w:hAnsi="Wingdings" w:hint="default"/>
+      </w:rPr>
+    </w:lvl>
+    <w:lvl w:ilvl="6" w:tplc="04090001" w:tentative="1">
+      <w:start w:val="1"/>
+      <w:numFmt w:val="bullet"/>
+      <w:lvlText w:val=""/>
+      <w:lvlJc w:val="left"/>
+      <w:pPr>
+        <w:ind w:left="3560" w:hanging="400"/>
+      </w:pPr>
+      <w:rPr>
+        <w:rFonts w:ascii="Wingdings" w:hAnsi="Wingdings" w:hint="default"/>
+      </w:rPr>
+    </w:lvl>
+    <w:lvl w:ilvl="7" w:tplc="04090003" w:tentative="1">
+      <w:start w:val="1"/>
+      <w:numFmt w:val="bullet"/>
+      <w:lvlText w:val=""/>
+      <w:lvlJc w:val="left"/>
+      <w:pPr>
+        <w:ind w:left="3960" w:hanging="400"/>
+      </w:pPr>
+      <w:rPr>
+        <w:rFonts w:ascii="Wingdings" w:hAnsi="Wingdings" w:hint="default"/>
+      </w:rPr>
+    </w:lvl>
+    <w:lvl w:ilvl="8" w:tplc="04090005" w:tentative="1">
+      <w:start w:val="1"/>
+      <w:numFmt w:val="bullet"/>
+      <w:lvlText w:val=""/>
+      <w:lvlJc w:val="left"/>
+      <w:pPr>
+        <w:ind w:left="4360" w:hanging="400"/>
+      </w:pPr>
+      <w:rPr>
+        <w:rFonts w:ascii="Wingdings" w:hAnsi="Wingdings" w:hint="default"/>
+      </w:rPr>
+    </w:lvl>
+  </w:abstractNum>
+  <w:abstractNum w:abstractNumId="2" w15:restartNumberingAfterBreak="0">
     <w:nsid w:val="72E63D7E"/>
     <w:multiLevelType w:val="hybridMultilevel"/>
     <w:tmpl w:val="93D62486"/>
@@ -728,6 +852,9 @@
     <w:abstractNumId w:val="0"/>
   </w:num>
   <w:num w:numId="2">
+    <w:abstractNumId w:val="2"/>
+  </w:num>
+  <w:num w:numId="3">
     <w:abstractNumId w:val="1"/>
   </w:num>
 </w:numbering>

</xml_diff>